<commit_message>
Entrega Final –laboratorio 6
</commit_message>
<xml_diff>
--- a/Docs/Observaciones-Lab 6.docx
+++ b/Docs/Observaciones-Lab 6.docx
@@ -4,7 +4,7 @@
   <w:body>
     <w:p>
       <w:pPr>
-        <w:pStyle w:val="Title"/>
+        <w:pStyle w:val="Ttulo"/>
         <w:jc w:val="center"/>
         <w:rPr>
           <w:lang w:val="es-419"/>
@@ -47,7 +47,13 @@
         <w:rPr>
           <w:lang w:val="es-419"/>
         </w:rPr>
-        <w:t>Cod XXXX</w:t>
+        <w:t xml:space="preserve">Cod </w:t>
+      </w:r>
+      <w:r>
+        <w:rPr>
+          <w:lang w:val="es-419"/>
+        </w:rPr>
+        <w:t>202021368</w:t>
       </w:r>
     </w:p>
     <w:p>
@@ -68,7 +74,13 @@
         <w:rPr>
           <w:lang w:val="es-419"/>
         </w:rPr>
-        <w:t>2 Cod XXXX</w:t>
+        <w:t xml:space="preserve">2 Cod </w:t>
+      </w:r>
+      <w:r>
+        <w:rPr>
+          <w:lang w:val="es-419"/>
+        </w:rPr>
+        <w:t>201914771</w:t>
       </w:r>
     </w:p>
     <w:p>
@@ -82,7 +94,7 @@
     </w:p>
     <w:p>
       <w:pPr>
-        <w:pStyle w:val="ListParagraph"/>
+        <w:pStyle w:val="Prrafodelista"/>
         <w:numPr>
           <w:ilvl w:val="0"/>
           <w:numId w:val="1"/>
@@ -104,7 +116,45 @@
     </w:p>
     <w:p>
       <w:pPr>
-        <w:pStyle w:val="ListParagraph"/>
+        <w:pStyle w:val="Prrafodelista"/>
+        <w:spacing w:after="0"/>
+        <w:ind w:left="360"/>
+        <w:jc w:val="both"/>
+        <w:rPr>
+          <w:rFonts w:ascii="Dax-Regular" w:hAnsi="Dax-Regular"/>
+          <w:lang w:val="es-419"/>
+        </w:rPr>
+      </w:pPr>
+      <w:r>
+        <w:rPr>
+          <w:rFonts w:ascii="Dax-Regular" w:hAnsi="Dax-Regular"/>
+          <w:lang w:val="es-419"/>
+        </w:rPr>
+        <w:t xml:space="preserve">Se utiliza una tabla de hash </w:t>
+      </w:r>
+      <w:r>
+        <w:rPr>
+          <w:rFonts w:ascii="Dax-Regular" w:hAnsi="Dax-Regular"/>
+          <w:lang w:val="es-419"/>
+        </w:rPr>
+        <w:t>de tipo “CHAINING”</w:t>
+      </w:r>
+    </w:p>
+    <w:p>
+      <w:pPr>
+        <w:pStyle w:val="Prrafodelista"/>
+        <w:spacing w:after="0"/>
+        <w:ind w:left="360"/>
+        <w:jc w:val="both"/>
+        <w:rPr>
+          <w:rFonts w:ascii="Dax-Regular" w:hAnsi="Dax-Regular"/>
+          <w:lang w:val="es-419"/>
+        </w:rPr>
+      </w:pPr>
+    </w:p>
+    <w:p>
+      <w:pPr>
+        <w:pStyle w:val="Prrafodelista"/>
         <w:numPr>
           <w:ilvl w:val="0"/>
           <w:numId w:val="1"/>
@@ -126,7 +176,36 @@
     </w:p>
     <w:p>
       <w:pPr>
-        <w:pStyle w:val="ListParagraph"/>
+        <w:spacing w:after="0"/>
+        <w:ind w:left="360"/>
+        <w:jc w:val="both"/>
+        <w:rPr>
+          <w:rFonts w:ascii="Dax-Regular" w:hAnsi="Dax-Regular"/>
+          <w:lang w:val="es-419"/>
+        </w:rPr>
+      </w:pPr>
+      <w:r>
+        <w:rPr>
+          <w:rFonts w:ascii="Dax-Regular" w:hAnsi="Dax-Regular"/>
+          <w:lang w:val="es-419"/>
+        </w:rPr>
+        <w:t>Se esperan almacenar 800 elementos inicialmente</w:t>
+      </w:r>
+    </w:p>
+    <w:p>
+      <w:pPr>
+        <w:spacing w:after="0"/>
+        <w:ind w:left="360"/>
+        <w:jc w:val="both"/>
+        <w:rPr>
+          <w:rFonts w:ascii="Dax-Regular" w:hAnsi="Dax-Regular"/>
+          <w:lang w:val="es-419"/>
+        </w:rPr>
+      </w:pPr>
+    </w:p>
+    <w:p>
+      <w:pPr>
+        <w:pStyle w:val="Prrafodelista"/>
         <w:numPr>
           <w:ilvl w:val="0"/>
           <w:numId w:val="1"/>
@@ -148,7 +227,36 @@
     </w:p>
     <w:p>
       <w:pPr>
-        <w:pStyle w:val="ListParagraph"/>
+        <w:pStyle w:val="Prrafodelista"/>
+        <w:spacing w:after="0"/>
+        <w:ind w:left="360"/>
+        <w:jc w:val="both"/>
+        <w:rPr>
+          <w:rFonts w:ascii="Dax-Regular" w:hAnsi="Dax-Regular"/>
+          <w:lang w:val="es-419"/>
+        </w:rPr>
+      </w:pPr>
+      <w:r>
+        <w:rPr>
+          <w:rFonts w:ascii="Dax-Regular" w:hAnsi="Dax-Regular"/>
+          <w:lang w:val="es-419"/>
+        </w:rPr>
+        <w:t>El factor de carga es 4.0</w:t>
+      </w:r>
+    </w:p>
+    <w:p>
+      <w:pPr>
+        <w:spacing w:after="0"/>
+        <w:jc w:val="both"/>
+        <w:rPr>
+          <w:rFonts w:ascii="Dax-Regular" w:hAnsi="Dax-Regular"/>
+          <w:lang w:val="es-419"/>
+        </w:rPr>
+      </w:pPr>
+    </w:p>
+    <w:p>
+      <w:pPr>
+        <w:pStyle w:val="Prrafodelista"/>
         <w:numPr>
           <w:ilvl w:val="0"/>
           <w:numId w:val="1"/>
@@ -165,28 +273,50 @@
           <w:rFonts w:ascii="Dax-Regular" w:hAnsi="Dax-Regular"/>
           <w:lang w:val="es-419"/>
         </w:rPr>
-        <w:t xml:space="preserve">¿Con cuántos elementos serán necesarios agregar para hacer </w:t>
-      </w:r>
-      <w:proofErr w:type="spellStart"/>
-      <w:r>
-        <w:rPr>
-          <w:rFonts w:ascii="Dax-Regular" w:hAnsi="Dax-Regular"/>
-          <w:lang w:val="es-419"/>
-        </w:rPr>
-        <w:t>re-hash</w:t>
-      </w:r>
-      <w:proofErr w:type="spellEnd"/>
-      <w:r>
-        <w:rPr>
-          <w:rFonts w:ascii="Dax-Regular" w:hAnsi="Dax-Regular"/>
-          <w:lang w:val="es-419"/>
-        </w:rPr>
-        <w:t xml:space="preserve"> de la tabla?</w:t>
-      </w:r>
-    </w:p>
-    <w:p>
-      <w:pPr>
-        <w:pStyle w:val="ListParagraph"/>
+        <w:t>¿Con cuántos elementos serán necesarios agregar para hacer re-hash de la tabla?</w:t>
+      </w:r>
+    </w:p>
+    <w:p>
+      <w:pPr>
+        <w:pStyle w:val="Prrafodelista"/>
+        <w:spacing w:after="0"/>
+        <w:ind w:left="360"/>
+        <w:jc w:val="both"/>
+        <w:rPr>
+          <w:rFonts w:ascii="Dax-Regular" w:hAnsi="Dax-Regular"/>
+          <w:lang w:val="es-419"/>
+        </w:rPr>
+      </w:pPr>
+      <w:r>
+        <w:rPr>
+          <w:rFonts w:ascii="Dax-Regular" w:hAnsi="Dax-Regular"/>
+          <w:lang w:val="es-419"/>
+        </w:rPr>
+        <w:t>Con 3200 elem</w:t>
+      </w:r>
+      <w:r>
+        <w:rPr>
+          <w:rFonts w:ascii="Dax-Regular" w:hAnsi="Dax-Regular"/>
+          <w:lang w:val="es-419"/>
+        </w:rPr>
+        <w:t>entos se hace el re-hash de la tabla.</w:t>
+      </w:r>
+    </w:p>
+    <w:p>
+      <w:pPr>
+        <w:pStyle w:val="Prrafodelista"/>
+        <w:spacing w:after="0"/>
+        <w:ind w:left="360"/>
+        <w:jc w:val="both"/>
+        <w:rPr>
+          <w:rFonts w:ascii="Dax-Regular" w:hAnsi="Dax-Regular"/>
+          <w:lang w:val="es-419"/>
+        </w:rPr>
+      </w:pPr>
+    </w:p>
+    <w:p>
+      <w:pPr>
+        <w:pStyle w:val="Prrafodelista"/>
         <w:numPr>
           <w:ilvl w:val="0"/>
           <w:numId w:val="1"/>
@@ -205,7 +335,6 @@
         </w:rPr>
         <w:t>¿Qué hace la instrucción “</w:t>
       </w:r>
-      <w:proofErr w:type="spellStart"/>
       <w:r>
         <w:rPr>
           <w:rFonts w:ascii="Dax-Regular" w:hAnsi="Dax-Regular"/>
@@ -213,17 +342,7 @@
           <w:bCs/>
           <w:lang w:val="es-419"/>
         </w:rPr>
-        <w:t>mp.put</w:t>
-      </w:r>
-      <w:proofErr w:type="spellEnd"/>
-      <w:r>
-        <w:rPr>
-          <w:rFonts w:ascii="Dax-Regular" w:hAnsi="Dax-Regular"/>
-          <w:b/>
-          <w:bCs/>
-          <w:lang w:val="es-419"/>
-        </w:rPr>
-        <w:t>(...)”</w:t>
+        <w:t>mp.put(...)”</w:t>
       </w:r>
       <w:r>
         <w:rPr>
@@ -235,7 +354,49 @@
     </w:p>
     <w:p>
       <w:pPr>
-        <w:pStyle w:val="ListParagraph"/>
+        <w:ind w:left="360"/>
+        <w:rPr>
+          <w:rFonts w:ascii="Dax-Regular" w:hAnsi="Dax-Regular"/>
+          <w:lang w:val="es-419"/>
+        </w:rPr>
+      </w:pPr>
+      <w:r>
+        <w:rPr>
+          <w:rFonts w:ascii="Dax-Regular" w:hAnsi="Dax-Regular"/>
+          <w:lang w:val="es-419"/>
+        </w:rPr>
+        <w:t xml:space="preserve">La instrucción mp.put </w:t>
+      </w:r>
+      <w:r>
+        <w:rPr>
+          <w:rFonts w:ascii="Dax-Regular" w:hAnsi="Dax-Regular"/>
+          <w:lang w:val="es-419"/>
+        </w:rPr>
+        <w:t>ingresa una pareja llave-valor en la tabla de hash si no existe y reempl</w:t>
+      </w:r>
+      <w:r>
+        <w:rPr>
+          <w:rFonts w:ascii="Dax-Regular" w:hAnsi="Dax-Regular"/>
+          <w:lang w:val="es-419"/>
+        </w:rPr>
+        <w:t xml:space="preserve">aza si ya existe en la tabla. </w:t>
+      </w:r>
+    </w:p>
+    <w:p>
+      <w:pPr>
+        <w:pStyle w:val="Prrafodelista"/>
+        <w:spacing w:after="0"/>
+        <w:ind w:left="360"/>
+        <w:jc w:val="both"/>
+        <w:rPr>
+          <w:rFonts w:ascii="Dax-Regular" w:hAnsi="Dax-Regular"/>
+          <w:lang w:val="es-419"/>
+        </w:rPr>
+      </w:pPr>
+    </w:p>
+    <w:p>
+      <w:pPr>
+        <w:pStyle w:val="Prrafodelista"/>
         <w:numPr>
           <w:ilvl w:val="0"/>
           <w:numId w:val="1"/>
@@ -268,59 +429,50 @@
           <w:bCs/>
           <w:lang w:val="es-ES"/>
         </w:rPr>
-        <w:t>“</w:t>
-      </w:r>
-      <w:proofErr w:type="spellStart"/>
-      <w:r>
-        <w:rPr>
-          <w:rFonts w:ascii="Dax-Regular" w:hAnsi="Dax-Regular"/>
-          <w:b/>
-          <w:bCs/>
+        <w:t>“book[‘goodreads_book_id’]”</w:t>
+      </w:r>
+      <w:r>
+        <w:rPr>
+          <w:rFonts w:ascii="Dax-Regular" w:hAnsi="Dax-Regular"/>
           <w:lang w:val="es-ES"/>
         </w:rPr>
-        <w:t>book</w:t>
-      </w:r>
-      <w:proofErr w:type="spellEnd"/>
-      <w:r>
-        <w:rPr>
-          <w:rFonts w:ascii="Dax-Regular" w:hAnsi="Dax-Regular"/>
-          <w:b/>
-          <w:bCs/>
-          <w:lang w:val="es-ES"/>
-        </w:rPr>
-        <w:t>[‘</w:t>
-      </w:r>
-      <w:proofErr w:type="spellStart"/>
-      <w:r>
-        <w:rPr>
-          <w:rFonts w:ascii="Dax-Regular" w:hAnsi="Dax-Regular"/>
-          <w:b/>
-          <w:bCs/>
-          <w:lang w:val="es-ES"/>
-        </w:rPr>
-        <w:t>goodreads_book_id</w:t>
-      </w:r>
-      <w:proofErr w:type="spellEnd"/>
-      <w:r>
-        <w:rPr>
-          <w:rFonts w:ascii="Dax-Regular" w:hAnsi="Dax-Regular"/>
-          <w:b/>
-          <w:bCs/>
-          <w:lang w:val="es-ES"/>
-        </w:rPr>
-        <w:t>’]”</w:t>
-      </w:r>
-      <w:r>
-        <w:rPr>
-          <w:rFonts w:ascii="Dax-Regular" w:hAnsi="Dax-Regular"/>
-          <w:lang w:val="es-ES"/>
-        </w:rPr>
         <w:t xml:space="preserve"> en esa instrucción?</w:t>
       </w:r>
     </w:p>
     <w:p>
       <w:pPr>
-        <w:pStyle w:val="ListParagraph"/>
+        <w:pStyle w:val="Prrafodelista"/>
+        <w:spacing w:after="0"/>
+        <w:ind w:left="360"/>
+        <w:jc w:val="both"/>
+        <w:rPr>
+          <w:rFonts w:ascii="Dax-Regular" w:hAnsi="Dax-Regular"/>
+          <w:lang w:val="es-419"/>
+        </w:rPr>
+      </w:pPr>
+      <w:r>
+        <w:rPr>
+          <w:rFonts w:ascii="Dax-Regular" w:hAnsi="Dax-Regular"/>
+          <w:lang w:val="es-419"/>
+        </w:rPr>
+        <w:t>Esta instrucción cumple el papel de la especificación de la llave a la cual el valor va a ser asociado en el put.</w:t>
+      </w:r>
+    </w:p>
+    <w:p>
+      <w:pPr>
+        <w:pStyle w:val="Prrafodelista"/>
+        <w:spacing w:after="0"/>
+        <w:ind w:left="360"/>
+        <w:jc w:val="both"/>
+        <w:rPr>
+          <w:rFonts w:ascii="Dax-Regular" w:hAnsi="Dax-Regular"/>
+          <w:lang w:val="es-419"/>
+        </w:rPr>
+      </w:pPr>
+    </w:p>
+    <w:p>
+      <w:pPr>
+        <w:pStyle w:val="Prrafodelista"/>
         <w:numPr>
           <w:ilvl w:val="0"/>
           <w:numId w:val="1"/>
@@ -349,7 +501,6 @@
         </w:rPr>
         <w:t>“</w:t>
       </w:r>
-      <w:proofErr w:type="spellStart"/>
       <w:r>
         <w:rPr>
           <w:rFonts w:ascii="Dax-Regular" w:hAnsi="Dax-Regular"/>
@@ -360,32 +511,48 @@
           <w:highlight w:val="yellow"/>
           <w:lang w:val="es-ES"/>
         </w:rPr>
-        <w:t>book</w:t>
-      </w:r>
-      <w:proofErr w:type="spellEnd"/>
-      <w:r>
-        <w:rPr>
-          <w:rFonts w:ascii="Dax-Regular" w:hAnsi="Dax-Regular"/>
-          <w:b/>
-          <w:bCs/>
-          <w:i/>
-          <w:iCs/>
-          <w:highlight w:val="yellow"/>
+        <w:t>book”</w:t>
+      </w:r>
+      <w:r>
+        <w:rPr>
+          <w:rFonts w:ascii="Dax-Regular" w:hAnsi="Dax-Regular"/>
           <w:lang w:val="es-ES"/>
         </w:rPr>
-        <w:t>”</w:t>
-      </w:r>
-      <w:r>
-        <w:rPr>
-          <w:rFonts w:ascii="Dax-Regular" w:hAnsi="Dax-Regular"/>
-          <w:lang w:val="es-ES"/>
-        </w:rPr>
         <w:t xml:space="preserve"> en esa instrucción?</w:t>
       </w:r>
     </w:p>
     <w:p>
       <w:pPr>
-        <w:pStyle w:val="ListParagraph"/>
+        <w:spacing w:after="0"/>
+        <w:ind w:left="360"/>
+        <w:jc w:val="both"/>
+        <w:rPr>
+          <w:rFonts w:ascii="Dax-Regular" w:hAnsi="Dax-Regular"/>
+          <w:lang w:val="es-419"/>
+        </w:rPr>
+      </w:pPr>
+      <w:r>
+        <w:rPr>
+          <w:rFonts w:ascii="Dax-Regular" w:hAnsi="Dax-Regular"/>
+          <w:lang w:val="es-419"/>
+        </w:rPr>
+        <w:t xml:space="preserve">Esta instrucción indica cual es el valor a incluir en la tabla de hash asociada a la llave dada anteriormente. </w:t>
+      </w:r>
+    </w:p>
+    <w:p>
+      <w:pPr>
+        <w:spacing w:after="0"/>
+        <w:ind w:left="360"/>
+        <w:jc w:val="both"/>
+        <w:rPr>
+          <w:rFonts w:ascii="Dax-Regular" w:hAnsi="Dax-Regular"/>
+          <w:lang w:val="es-419"/>
+        </w:rPr>
+      </w:pPr>
+    </w:p>
+    <w:p>
+      <w:pPr>
+        <w:pStyle w:val="Prrafodelista"/>
         <w:numPr>
           <w:ilvl w:val="0"/>
           <w:numId w:val="1"/>
@@ -411,27 +578,7 @@
           <w:bCs/>
           <w:lang w:val="es-419"/>
         </w:rPr>
-        <w:t>“</w:t>
-      </w:r>
-      <w:proofErr w:type="spellStart"/>
-      <w:r>
-        <w:rPr>
-          <w:rFonts w:ascii="Dax-Regular" w:hAnsi="Dax-Regular"/>
-          <w:b/>
-          <w:bCs/>
-          <w:lang w:val="es-419"/>
-        </w:rPr>
-        <w:t>mp.get</w:t>
-      </w:r>
-      <w:proofErr w:type="spellEnd"/>
-      <w:r>
-        <w:rPr>
-          <w:rFonts w:ascii="Dax-Regular" w:hAnsi="Dax-Regular"/>
-          <w:b/>
-          <w:bCs/>
-          <w:lang w:val="es-419"/>
-        </w:rPr>
-        <w:t>(…)”</w:t>
+        <w:t>“mp.get(…)”</w:t>
       </w:r>
       <w:r>
         <w:rPr>
@@ -443,7 +590,45 @@
     </w:p>
     <w:p>
       <w:pPr>
-        <w:pStyle w:val="ListParagraph"/>
+        <w:pStyle w:val="Prrafodelista"/>
+        <w:spacing w:after="0"/>
+        <w:ind w:left="360"/>
+        <w:jc w:val="both"/>
+        <w:rPr>
+          <w:rFonts w:ascii="Dax-Regular" w:hAnsi="Dax-Regular"/>
+          <w:lang w:val="es-419"/>
+        </w:rPr>
+      </w:pPr>
+      <w:r>
+        <w:rPr>
+          <w:rFonts w:ascii="Dax-Regular" w:hAnsi="Dax-Regular"/>
+          <w:lang w:val="es-419"/>
+        </w:rPr>
+        <w:t>La instrucción get reotrna la pareja llave</w:t>
+      </w:r>
+      <w:r>
+        <w:rPr>
+          <w:rFonts w:ascii="Dax-Regular" w:hAnsi="Dax-Regular"/>
+          <w:lang w:val="es-419"/>
+        </w:rPr>
+        <w:t xml:space="preserve">-valor cuya llave sea igual a la llave dada en sus parámetros iniciales. </w:t>
+      </w:r>
+    </w:p>
+    <w:p>
+      <w:pPr>
+        <w:pStyle w:val="Prrafodelista"/>
+        <w:spacing w:after="0"/>
+        <w:ind w:left="360"/>
+        <w:jc w:val="both"/>
+        <w:rPr>
+          <w:rFonts w:ascii="Dax-Regular" w:hAnsi="Dax-Regular"/>
+          <w:lang w:val="es-419"/>
+        </w:rPr>
+      </w:pPr>
+    </w:p>
+    <w:p>
+      <w:pPr>
+        <w:pStyle w:val="Prrafodelista"/>
         <w:numPr>
           <w:ilvl w:val="0"/>
           <w:numId w:val="1"/>
@@ -478,7 +663,6 @@
         </w:rPr>
         <w:t>“</w:t>
       </w:r>
-      <w:proofErr w:type="spellStart"/>
       <w:r>
         <w:rPr>
           <w:rFonts w:ascii="Dax-Regular" w:hAnsi="Dax-Regular"/>
@@ -488,19 +672,7 @@
           <w:iCs/>
           <w:lang w:val="es-ES"/>
         </w:rPr>
-        <w:t>year</w:t>
-      </w:r>
-      <w:proofErr w:type="spellEnd"/>
-      <w:r>
-        <w:rPr>
-          <w:rFonts w:ascii="Dax-Regular" w:hAnsi="Dax-Regular"/>
-          <w:b/>
-          <w:bCs/>
-          <w:i/>
-          <w:iCs/>
-          <w:lang w:val="es-ES"/>
-        </w:rPr>
-        <w:t>”</w:t>
+        <w:t>year”</w:t>
       </w:r>
       <w:r>
         <w:rPr>
@@ -521,7 +693,35 @@
     </w:p>
     <w:p>
       <w:pPr>
-        <w:pStyle w:val="ListParagraph"/>
+        <w:ind w:left="360"/>
+        <w:rPr>
+          <w:rFonts w:ascii="Dax-Regular" w:hAnsi="Dax-Regular"/>
+          <w:lang w:val="es-419"/>
+        </w:rPr>
+      </w:pPr>
+      <w:r>
+        <w:rPr>
+          <w:rFonts w:ascii="Dax-Regular" w:hAnsi="Dax-Regular"/>
+          <w:lang w:val="es-419"/>
+        </w:rPr>
+        <w:t>Year cumple el valor de la llave con la cual se deba comparar, lo que significa que get retornará la pareja llave-valor cuya llave sea igual a year</w:t>
+      </w:r>
+    </w:p>
+    <w:p>
+      <w:pPr>
+        <w:pStyle w:val="Prrafodelista"/>
+        <w:spacing w:after="0"/>
+        <w:ind w:left="360"/>
+        <w:jc w:val="both"/>
+        <w:rPr>
+          <w:rFonts w:ascii="Dax-Regular" w:hAnsi="Dax-Regular"/>
+          <w:lang w:val="es-419"/>
+        </w:rPr>
+      </w:pPr>
+    </w:p>
+    <w:p>
+      <w:pPr>
+        <w:pStyle w:val="Prrafodelista"/>
         <w:numPr>
           <w:ilvl w:val="0"/>
           <w:numId w:val="1"/>
@@ -533,7 +733,6 @@
           <w:lang w:val="es-419"/>
         </w:rPr>
       </w:pPr>
-      <w:proofErr w:type="gramStart"/>
       <w:r>
         <w:rPr>
           <w:rFonts w:ascii="Dax-Regular" w:hAnsi="Dax-Regular"/>
@@ -548,44 +747,47 @@
           <w:bCs/>
           <w:lang w:val="es-ES"/>
         </w:rPr>
-        <w:t>“</w:t>
-      </w:r>
-      <w:proofErr w:type="spellStart"/>
-      <w:r>
-        <w:rPr>
-          <w:rFonts w:ascii="Dax-Regular" w:hAnsi="Dax-Regular"/>
-          <w:b/>
-          <w:bCs/>
+        <w:t>“me.getValue(…)”</w:t>
+      </w:r>
+      <w:r>
+        <w:rPr>
+          <w:rFonts w:ascii="Dax-Regular" w:hAnsi="Dax-Regular"/>
           <w:lang w:val="es-ES"/>
         </w:rPr>
-        <w:t>me.</w:t>
-      </w:r>
-      <w:proofErr w:type="gramEnd"/>
-      <w:r>
-        <w:rPr>
-          <w:rFonts w:ascii="Dax-Regular" w:hAnsi="Dax-Regular"/>
-          <w:b/>
-          <w:bCs/>
-          <w:lang w:val="es-ES"/>
-        </w:rPr>
-        <w:t>getValue</w:t>
-      </w:r>
-      <w:proofErr w:type="spellEnd"/>
-      <w:r>
-        <w:rPr>
-          <w:rFonts w:ascii="Dax-Regular" w:hAnsi="Dax-Regular"/>
-          <w:b/>
-          <w:bCs/>
-          <w:lang w:val="es-ES"/>
-        </w:rPr>
-        <w:t>(…)”</w:t>
-      </w:r>
-      <w:r>
-        <w:rPr>
-          <w:rFonts w:ascii="Dax-Regular" w:hAnsi="Dax-Regular"/>
-          <w:lang w:val="es-ES"/>
-        </w:rPr>
         <w:t>?</w:t>
+      </w:r>
+    </w:p>
+    <w:p>
+      <w:pPr>
+        <w:pStyle w:val="Prrafodelista"/>
+        <w:spacing w:after="0"/>
+        <w:ind w:left="360"/>
+        <w:jc w:val="both"/>
+        <w:rPr>
+          <w:rFonts w:ascii="Dax-Regular" w:hAnsi="Dax-Regular"/>
+          <w:lang w:val="es-419"/>
+        </w:rPr>
+      </w:pPr>
+      <w:r>
+        <w:rPr>
+          <w:rFonts w:ascii="Dax-Regular" w:hAnsi="Dax-Regular"/>
+          <w:lang w:val="es-419"/>
+        </w:rPr>
+        <w:t>La instrucción me.getValue</w:t>
+      </w:r>
+      <w:r>
+        <w:rPr>
+          <w:rFonts w:ascii="Dax-Regular" w:hAnsi="Dax-Regular"/>
+          <w:lang w:val="es-419"/>
+        </w:rPr>
+        <w:t xml:space="preserve"> devuelve </w:t>
+      </w:r>
+      <w:r>
+        <w:rPr>
+          <w:rFonts w:ascii="Dax-Regular" w:hAnsi="Dax-Regular"/>
+          <w:lang w:val="es-419"/>
+        </w:rPr>
+        <w:t>la llave de la pareja dada como parámetro.</w:t>
       </w:r>
     </w:p>
     <w:p>
@@ -1128,13 +1330,13 @@
       <w:noProof/>
     </w:rPr>
   </w:style>
-  <w:style w:type="character" w:default="1" w:styleId="DefaultParagraphFont">
+  <w:style w:type="character" w:default="1" w:styleId="Fuentedeprrafopredeter">
     <w:name w:val="Default Paragraph Font"/>
     <w:uiPriority w:val="1"/>
     <w:semiHidden/>
     <w:unhideWhenUsed/>
   </w:style>
-  <w:style w:type="table" w:default="1" w:styleId="TableNormal">
+  <w:style w:type="table" w:default="1" w:styleId="Tablanormal">
     <w:name w:val="Normal Table"/>
     <w:uiPriority w:val="99"/>
     <w:semiHidden/>
@@ -1149,17 +1351,17 @@
       </w:tblCellMar>
     </w:tblPr>
   </w:style>
-  <w:style w:type="numbering" w:default="1" w:styleId="NoList">
+  <w:style w:type="numbering" w:default="1" w:styleId="Sinlista">
     <w:name w:val="No List"/>
     <w:uiPriority w:val="99"/>
     <w:semiHidden/>
     <w:unhideWhenUsed/>
   </w:style>
-  <w:style w:type="paragraph" w:styleId="Title">
+  <w:style w:type="paragraph" w:styleId="Ttulo">
     <w:name w:val="Title"/>
     <w:basedOn w:val="Normal"/>
     <w:next w:val="Normal"/>
-    <w:link w:val="TitleChar"/>
+    <w:link w:val="TtuloCar"/>
     <w:uiPriority w:val="10"/>
     <w:qFormat/>
     <w:rsid w:val="00BA3B38"/>
@@ -1175,10 +1377,10 @@
       <w:szCs w:val="56"/>
     </w:rPr>
   </w:style>
-  <w:style w:type="character" w:customStyle="1" w:styleId="TitleChar">
-    <w:name w:val="Title Char"/>
-    <w:basedOn w:val="DefaultParagraphFont"/>
-    <w:link w:val="Title"/>
+  <w:style w:type="character" w:customStyle="1" w:styleId="TtuloCar">
+    <w:name w:val="Título Car"/>
+    <w:basedOn w:val="Fuentedeprrafopredeter"/>
+    <w:link w:val="Ttulo"/>
     <w:uiPriority w:val="10"/>
     <w:rsid w:val="00BA3B38"/>
     <w:rPr>
@@ -1190,7 +1392,7 @@
       <w:szCs w:val="56"/>
     </w:rPr>
   </w:style>
-  <w:style w:type="paragraph" w:styleId="ListParagraph">
+  <w:style w:type="paragraph" w:styleId="Prrafodelista">
     <w:name w:val="List Paragraph"/>
     <w:basedOn w:val="Normal"/>
     <w:uiPriority w:val="34"/>
@@ -1204,9 +1406,9 @@
       <w:noProof w:val="0"/>
     </w:rPr>
   </w:style>
-  <w:style w:type="character" w:styleId="CommentReference">
+  <w:style w:type="character" w:styleId="Refdecomentario">
     <w:name w:val="annotation reference"/>
-    <w:basedOn w:val="DefaultParagraphFont"/>
+    <w:basedOn w:val="Fuentedeprrafopredeter"/>
     <w:uiPriority w:val="99"/>
     <w:semiHidden/>
     <w:unhideWhenUsed/>
@@ -1216,10 +1418,10 @@
       <w:szCs w:val="16"/>
     </w:rPr>
   </w:style>
-  <w:style w:type="paragraph" w:styleId="CommentText">
+  <w:style w:type="paragraph" w:styleId="Textocomentario">
     <w:name w:val="annotation text"/>
     <w:basedOn w:val="Normal"/>
-    <w:link w:val="CommentTextChar"/>
+    <w:link w:val="TextocomentarioCar"/>
     <w:uiPriority w:val="99"/>
     <w:semiHidden/>
     <w:unhideWhenUsed/>
@@ -1233,10 +1435,10 @@
       <w:szCs w:val="20"/>
     </w:rPr>
   </w:style>
-  <w:style w:type="character" w:customStyle="1" w:styleId="CommentTextChar">
-    <w:name w:val="Comment Text Char"/>
-    <w:basedOn w:val="DefaultParagraphFont"/>
-    <w:link w:val="CommentText"/>
+  <w:style w:type="character" w:customStyle="1" w:styleId="TextocomentarioCar">
+    <w:name w:val="Texto comentario Car"/>
+    <w:basedOn w:val="Fuentedeprrafopredeter"/>
+    <w:link w:val="Textocomentario"/>
     <w:uiPriority w:val="99"/>
     <w:semiHidden/>
     <w:rsid w:val="00A442AC"/>
@@ -1544,21 +1746,6 @@
 </file>
 
 <file path=customXml/item1.xml><?xml version="1.0" encoding="utf-8"?>
-<p:properties xmlns:p="http://schemas.microsoft.com/office/2006/metadata/properties" xmlns:xsi="http://www.w3.org/2001/XMLSchema-instance" xmlns:pc="http://schemas.microsoft.com/office/infopath/2007/PartnerControls">
-  <documentManagement/>
-</p:properties>
-</file>
-
-<file path=customXml/item2.xml><?xml version="1.0" encoding="utf-8"?>
-<?mso-contentType ?>
-<FormTemplates xmlns="http://schemas.microsoft.com/sharepoint/v3/contenttype/forms">
-  <Display>DocumentLibraryForm</Display>
-  <Edit>DocumentLibraryForm</Edit>
-  <New>DocumentLibraryForm</New>
-</FormTemplates>
-</file>
-
-<file path=customXml/item3.xml><?xml version="1.0" encoding="utf-8"?>
 <ct:contentTypeSchema xmlns:ct="http://schemas.microsoft.com/office/2006/metadata/contentType" xmlns:ma="http://schemas.microsoft.com/office/2006/metadata/properties/metaAttributes" ct:_="" ma:_="" ma:contentTypeName="Documento" ma:contentTypeID="0x01010023858CF01A2EF24688B692775F4C60A4" ma:contentTypeVersion="11" ma:contentTypeDescription="Crear nuevo documento." ma:contentTypeScope="" ma:versionID="04b510ef1bc187d79b842c792d256c41">
   <xsd:schema xmlns:xsd="http://www.w3.org/2001/XMLSchema" xmlns:xs="http://www.w3.org/2001/XMLSchema" xmlns:p="http://schemas.microsoft.com/office/2006/metadata/properties" xmlns:ns2="164883f8-7691-4ecf-b54a-664c0d0edefe" xmlns:ns3="85e30bcc-d76c-4413-8e4d-2dce22fb0743" targetNamespace="http://schemas.microsoft.com/office/2006/metadata/properties" ma:root="true" ma:fieldsID="9049981c3eb1ee76226ec9e2f8ecd7b4" ns2:_="" ns3:_="">
     <xsd:import namespace="164883f8-7691-4ecf-b54a-664c0d0edefe"/>
@@ -1769,11 +1956,36 @@
 </ct:contentTypeSchema>
 </file>
 
+<file path=customXml/item2.xml><?xml version="1.0" encoding="utf-8"?>
+<?mso-contentType ?>
+<FormTemplates xmlns="http://schemas.microsoft.com/sharepoint/v3/contenttype/forms">
+  <Display>DocumentLibraryForm</Display>
+  <Edit>DocumentLibraryForm</Edit>
+  <New>DocumentLibraryForm</New>
+</FormTemplates>
+</file>
+
+<file path=customXml/item3.xml><?xml version="1.0" encoding="utf-8"?>
+<p:properties xmlns:p="http://schemas.microsoft.com/office/2006/metadata/properties" xmlns:xsi="http://www.w3.org/2001/XMLSchema-instance" xmlns:pc="http://schemas.microsoft.com/office/infopath/2007/PartnerControls">
+  <documentManagement/>
+</p:properties>
+</file>
+
 <file path=customXml/itemProps1.xml><?xml version="1.0" encoding="utf-8"?>
-<ds:datastoreItem xmlns:ds="http://schemas.openxmlformats.org/officeDocument/2006/customXml" ds:itemID="{8542EACB-7939-45C8-99C3-B6897CA7A7EF}">
+<ds:datastoreItem xmlns:ds="http://schemas.openxmlformats.org/officeDocument/2006/customXml" ds:itemID="{40CE0DC1-42B7-46C6-90BB-2912C538F6FA}">
   <ds:schemaRefs>
+    <ds:schemaRef ds:uri="http://schemas.microsoft.com/office/2006/metadata/contentType"/>
+    <ds:schemaRef ds:uri="http://schemas.microsoft.com/office/2006/metadata/properties/metaAttributes"/>
+    <ds:schemaRef ds:uri="http://www.w3.org/2001/XMLSchema"/>
     <ds:schemaRef ds:uri="http://schemas.microsoft.com/office/2006/metadata/properties"/>
+    <ds:schemaRef ds:uri="164883f8-7691-4ecf-b54a-664c0d0edefe"/>
+    <ds:schemaRef ds:uri="85e30bcc-d76c-4413-8e4d-2dce22fb0743"/>
+    <ds:schemaRef ds:uri="http://schemas.microsoft.com/office/2006/documentManagement/types"/>
     <ds:schemaRef ds:uri="http://schemas.microsoft.com/office/infopath/2007/PartnerControls"/>
+    <ds:schemaRef ds:uri="http://schemas.openxmlformats.org/package/2006/metadata/core-properties"/>
+    <ds:schemaRef ds:uri="http://purl.org/dc/elements/1.1/"/>
+    <ds:schemaRef ds:uri="http://purl.org/dc/terms/"/>
+    <ds:schemaRef ds:uri="http://schemas.microsoft.com/internal/obd"/>
   </ds:schemaRefs>
 </ds:datastoreItem>
 </file>
@@ -1787,5 +1999,10 @@
 </file>
 
 <file path=customXml/itemProps3.xml><?xml version="1.0" encoding="utf-8"?>
-<ds:datastoreItem xmlns:ds="http://schemas.openxmlformats.org/officeDocument/2006/customXml" ds:itemID="{40CE0DC1-42B7-46C6-90BB-2912C538F6FA}"/>
+<ds:datastoreItem xmlns:ds="http://schemas.openxmlformats.org/officeDocument/2006/customXml" ds:itemID="{8542EACB-7939-45C8-99C3-B6897CA7A7EF}">
+  <ds:schemaRefs>
+    <ds:schemaRef ds:uri="http://schemas.microsoft.com/office/2006/metadata/properties"/>
+    <ds:schemaRef ds:uri="http://schemas.microsoft.com/office/infopath/2007/PartnerControls"/>
+  </ds:schemaRefs>
+</ds:datastoreItem>
 </file>
</xml_diff>